<commit_message>
Commit Huy Le's documentation
</commit_message>
<xml_diff>
--- a/documentation/WhoDidWhat.docx
+++ b/documentation/WhoDidWhat.docx
@@ -4,15 +4,7 @@
   <w:body>
     <w:p>
       <w:r>
-        <w:t xml:space="preserve">Van </w:t>
-      </w:r>
-      <w:proofErr w:type="spellStart"/>
-      <w:r>
-        <w:t>Quy</w:t>
-      </w:r>
-      <w:proofErr w:type="spellEnd"/>
-      <w:r>
-        <w:t xml:space="preserve"> Tran: </w:t>
+        <w:t xml:space="preserve">Van Quy Tran: </w:t>
       </w:r>
     </w:p>
     <w:p>
@@ -191,15 +183,7 @@
     <w:p/>
     <w:p>
       <w:r>
-        <w:t xml:space="preserve">Thanh </w:t>
-      </w:r>
-      <w:proofErr w:type="spellStart"/>
-      <w:r>
-        <w:t>Huy</w:t>
-      </w:r>
-      <w:proofErr w:type="spellEnd"/>
-      <w:r>
-        <w:t xml:space="preserve"> Le</w:t>
+        <w:t>Thanh Huy Le</w:t>
       </w:r>
     </w:p>
     <w:p>
@@ -213,6 +197,9 @@
       <w:r>
         <w:t>Rest Controller</w:t>
       </w:r>
+      <w:r>
+        <w:t xml:space="preserve"> for Comment</w:t>
+      </w:r>
     </w:p>
     <w:p>
       <w:pPr>
@@ -237,60 +224,115 @@
       <w:r>
         <w:t>Footer</w:t>
       </w:r>
-    </w:p>
-    <w:p/>
-    <w:p>
-      <w:proofErr w:type="spellStart"/>
-      <w:r>
-        <w:t>Ferdis</w:t>
-      </w:r>
-      <w:proofErr w:type="spellEnd"/>
-      <w:r>
-        <w:t xml:space="preserve"> Fernando</w:t>
-      </w:r>
-    </w:p>
-    <w:p>
-      <w:pPr>
-        <w:pStyle w:val="ListParagraph"/>
-        <w:numPr>
-          <w:ilvl w:val="0"/>
-          <w:numId w:val="1"/>
-        </w:numPr>
-      </w:pPr>
-      <w:r>
-        <w:t>Blog post</w:t>
-      </w:r>
-    </w:p>
-    <w:p>
-      <w:pPr>
-        <w:pStyle w:val="ListParagraph"/>
-        <w:numPr>
-          <w:ilvl w:val="0"/>
-          <w:numId w:val="1"/>
-        </w:numPr>
-      </w:pPr>
-      <w:r>
-        <w:t>Blog list by category</w:t>
-      </w:r>
-    </w:p>
-    <w:p>
-      <w:pPr>
-        <w:pStyle w:val="ListParagraph"/>
-        <w:numPr>
-          <w:ilvl w:val="0"/>
-          <w:numId w:val="1"/>
-        </w:numPr>
-      </w:pPr>
-      <w:r>
-        <w:t>Blog detail</w:t>
-      </w:r>
-    </w:p>
-    <w:p>
-      <w:pPr>
-        <w:pStyle w:val="ListParagraph"/>
-      </w:pPr>
       <w:bookmarkStart w:id="0" w:name="_GoBack"/>
       <w:bookmarkEnd w:id="0"/>
+    </w:p>
+    <w:p>
+      <w:pPr>
+        <w:pStyle w:val="ListParagraph"/>
+        <w:numPr>
+          <w:ilvl w:val="0"/>
+          <w:numId w:val="1"/>
+        </w:numPr>
+      </w:pPr>
+      <w:r>
+        <w:t>Individually Exception Handler</w:t>
+      </w:r>
+    </w:p>
+    <w:p>
+      <w:pPr>
+        <w:pStyle w:val="ListParagraph"/>
+        <w:numPr>
+          <w:ilvl w:val="0"/>
+          <w:numId w:val="1"/>
+        </w:numPr>
+      </w:pPr>
+      <w:r>
+        <w:t>Comment Validation</w:t>
+      </w:r>
+    </w:p>
+    <w:p>
+      <w:pPr>
+        <w:pStyle w:val="ListParagraph"/>
+        <w:numPr>
+          <w:ilvl w:val="0"/>
+          <w:numId w:val="1"/>
+        </w:numPr>
+      </w:pPr>
+      <w:r>
+        <w:t>Tiles for Comments section</w:t>
+      </w:r>
+    </w:p>
+    <w:p>
+      <w:pPr>
+        <w:pStyle w:val="ListParagraph"/>
+        <w:numPr>
+          <w:ilvl w:val="0"/>
+          <w:numId w:val="1"/>
+        </w:numPr>
+      </w:pPr>
+      <w:r>
+        <w:t>Java Configuration for Comment</w:t>
+      </w:r>
+    </w:p>
+    <w:p>
+      <w:pPr>
+        <w:pStyle w:val="ListParagraph"/>
+        <w:numPr>
+          <w:ilvl w:val="0"/>
+          <w:numId w:val="1"/>
+        </w:numPr>
+      </w:pPr>
+      <w:r>
+        <w:t>Internationalization</w:t>
+      </w:r>
+    </w:p>
+    <w:p/>
+    <w:p>
+      <w:r>
+        <w:t>Ferdis Fernando</w:t>
+      </w:r>
+    </w:p>
+    <w:p>
+      <w:pPr>
+        <w:pStyle w:val="ListParagraph"/>
+        <w:numPr>
+          <w:ilvl w:val="0"/>
+          <w:numId w:val="1"/>
+        </w:numPr>
+      </w:pPr>
+      <w:r>
+        <w:t>Blog post</w:t>
+      </w:r>
+    </w:p>
+    <w:p>
+      <w:pPr>
+        <w:pStyle w:val="ListParagraph"/>
+        <w:numPr>
+          <w:ilvl w:val="0"/>
+          <w:numId w:val="1"/>
+        </w:numPr>
+      </w:pPr>
+      <w:r>
+        <w:t>Blog list by category</w:t>
+      </w:r>
+    </w:p>
+    <w:p>
+      <w:pPr>
+        <w:pStyle w:val="ListParagraph"/>
+        <w:numPr>
+          <w:ilvl w:val="0"/>
+          <w:numId w:val="1"/>
+        </w:numPr>
+      </w:pPr>
+      <w:r>
+        <w:t>Blog detail</w:t>
+      </w:r>
+    </w:p>
+    <w:p>
+      <w:pPr>
+        <w:pStyle w:val="ListParagraph"/>
+      </w:pPr>
     </w:p>
     <w:sectPr>
       <w:pgSz w:w="11900" w:h="16840"/>

</xml_diff>